<commit_message>
BDA3 - Project Abstract.docx
Details about the stores and data is added
</commit_message>
<xml_diff>
--- a/BDA3 - Project Abstract.docx
+++ b/BDA3 - Project Abstract.docx
@@ -1,6 +1,6 @@
 
 <file path=word/document.xml><?xml version="1.0" encoding="utf-8"?>
-<w:document xmlns:wpc="http://schemas.microsoft.com/office/word/2010/wordprocessingCanvas" xmlns:cx="http://schemas.microsoft.com/office/drawing/2014/chartex" xmlns:cx1="http://schemas.microsoft.com/office/drawing/2015/9/8/chartex" xmlns:cx2="http://schemas.microsoft.com/office/drawing/2015/10/21/chartex" xmlns:cx3="http://schemas.microsoft.com/office/drawing/2016/5/9/chartex" xmlns:cx4="http://schemas.microsoft.com/office/drawing/2016/5/10/chartex" xmlns:cx5="http://schemas.microsoft.com/office/drawing/2016/5/11/chartex" xmlns:mc="http://schemas.openxmlformats.org/markup-compatibility/2006" xmlns:o="urn:schemas-microsoft-com:office:office" xmlns:r="http://schemas.openxmlformats.org/officeDocument/2006/relationships" xmlns:m="http://schemas.openxmlformats.org/officeDocument/2006/math" xmlns:v="urn:schemas-microsoft-com:vml" xmlns:wp14="http://schemas.microsoft.com/office/word/2010/wordprocessingDrawing" xmlns:wp="http://schemas.openxmlformats.org/drawingml/2006/wordprocessingDrawing" xmlns:w10="urn:schemas-microsoft-com:office:word" xmlns:w="http://schemas.openxmlformats.org/wordprocessingml/2006/main" xmlns:w14="http://schemas.microsoft.com/office/word/2010/wordml" xmlns:w15="http://schemas.microsoft.com/office/word/2012/wordml" xmlns:w16se="http://schemas.microsoft.com/office/word/2015/wordml/symex" xmlns:wpg="http://schemas.microsoft.com/office/word/2010/wordprocessingGroup" xmlns:wpi="http://schemas.microsoft.com/office/word/2010/wordprocessingInk" xmlns:wne="http://schemas.microsoft.com/office/word/2006/wordml" xmlns:wps="http://schemas.microsoft.com/office/word/2010/wordprocessingShape" mc:Ignorable="w14 w15 w16se wp14">
+<w:document xmlns:wpc="http://schemas.microsoft.com/office/word/2010/wordprocessingCanvas" xmlns:cx="http://schemas.microsoft.com/office/drawing/2014/chartex" xmlns:cx1="http://schemas.microsoft.com/office/drawing/2015/9/8/chartex" xmlns:cx2="http://schemas.microsoft.com/office/drawing/2015/10/21/chartex" xmlns:cx3="http://schemas.microsoft.com/office/drawing/2016/5/9/chartex" xmlns:cx4="http://schemas.microsoft.com/office/drawing/2016/5/10/chartex" xmlns:cx5="http://schemas.microsoft.com/office/drawing/2016/5/11/chartex" xmlns:cx6="http://schemas.microsoft.com/office/drawing/2016/5/12/chartex" xmlns:cx7="http://schemas.microsoft.com/office/drawing/2016/5/13/chartex" xmlns:cx8="http://schemas.microsoft.com/office/drawing/2016/5/14/chartex" xmlns:mc="http://schemas.openxmlformats.org/markup-compatibility/2006" xmlns:aink="http://schemas.microsoft.com/office/drawing/2016/ink" xmlns:am3d="http://schemas.microsoft.com/office/drawing/2017/model3d" xmlns:o="urn:schemas-microsoft-com:office:office" xmlns:r="http://schemas.openxmlformats.org/officeDocument/2006/relationships" xmlns:m="http://schemas.openxmlformats.org/officeDocument/2006/math" xmlns:v="urn:schemas-microsoft-com:vml" xmlns:wp14="http://schemas.microsoft.com/office/word/2010/wordprocessingDrawing" xmlns:wp="http://schemas.openxmlformats.org/drawingml/2006/wordprocessingDrawing" xmlns:w10="urn:schemas-microsoft-com:office:word" xmlns:w="http://schemas.openxmlformats.org/wordprocessingml/2006/main" xmlns:w14="http://schemas.microsoft.com/office/word/2010/wordml" xmlns:w15="http://schemas.microsoft.com/office/word/2012/wordml" xmlns:w16cid="http://schemas.microsoft.com/office/word/2016/wordml/cid" xmlns:w16se="http://schemas.microsoft.com/office/word/2015/wordml/symex" xmlns:wpg="http://schemas.microsoft.com/office/word/2010/wordprocessingGroup" xmlns:wpi="http://schemas.microsoft.com/office/word/2010/wordprocessingInk" xmlns:wne="http://schemas.microsoft.com/office/word/2006/wordml" xmlns:wps="http://schemas.microsoft.com/office/word/2010/wordprocessingShape" mc:Ignorable="w14 w15 w16se w16cid wp14">
   <w:body>
     <w:sdt>
       <w:sdtPr>
@@ -434,7 +434,7 @@
                           <v:stroke joinstyle="miter"/>
                           <v:path gradientshapeok="t" o:connecttype="rect"/>
                         </v:shapetype>
-                        <v:shape id="Text Box 24" o:spid="_x0000_s1026" type="#_x0000_t202" style="width:527.35pt;height:60.8pt;visibility:visible;mso-wrap-style:square;mso-left-percent:-10001;mso-top-percent:-10001;mso-position-horizontal:absolute;mso-position-horizontal-relative:char;mso-position-vertical:absolute;mso-position-vertical-relative:line;mso-left-percent:-10001;mso-top-percent:-10001;v-text-anchor:top" o:gfxdata="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" filled="f" stroked="f">
+                        <v:shape id="Text Box 24" o:spid="_x0000_s1026" type="#_x0000_t202" style="width:527.35pt;height:60.8pt;visibility:visible;mso-wrap-style:square;mso-left-percent:-10001;mso-top-percent:-10001;mso-position-horizontal:absolute;mso-position-horizontal-relative:char;mso-position-vertical:absolute;mso-position-vertical-relative:line;mso-left-percent:-10001;mso-top-percent:-10001;v-text-anchor:top" o:gfxdata="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" filled="f" stroked="f">
                           <v:textbox>
                             <w:txbxContent>
                               <w:p>
@@ -580,7 +580,7 @@
                     </mc:Choice>
                     <mc:Fallback>
                       <w:pict>
-                        <v:shape w14:anchorId="06240B45" id="Text Box 25" o:spid="_x0000_s1027" type="#_x0000_t202" style="width:276.8pt;height:64.5pt;visibility:visible;mso-wrap-style:square;mso-left-percent:-10001;mso-top-percent:-10001;mso-position-horizontal:absolute;mso-position-horizontal-relative:char;mso-position-vertical:absolute;mso-position-vertical-relative:line;mso-left-percent:-10001;mso-top-percent:-10001;v-text-anchor:top" o:gfxdata="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" filled="f" stroked="f">
+                        <v:shape w14:anchorId="06240B45" id="Text Box 25" o:spid="_x0000_s1027" type="#_x0000_t202" style="width:276.8pt;height:64.5pt;visibility:visible;mso-wrap-style:square;mso-left-percent:-10001;mso-top-percent:-10001;mso-position-horizontal:absolute;mso-position-horizontal-relative:char;mso-position-vertical:absolute;mso-position-vertical-relative:line;mso-left-percent:-10001;mso-top-percent:-10001;v-text-anchor:top" o:gfxdata="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" filled="f" stroked="f">
                           <v:textbox>
                             <w:txbxContent>
                               <w:p>
@@ -732,7 +732,7 @@
                     </mc:Choice>
                     <mc:Fallback>
                       <w:pict>
-                        <v:shape w14:anchorId="006AF68E" id="Text Box 26" o:spid="_x0000_s1028" type="#_x0000_t202" style="width:511.45pt;height:53.3pt;visibility:visible;mso-wrap-style:square;mso-left-percent:-10001;mso-top-percent:-10001;mso-position-horizontal:absolute;mso-position-horizontal-relative:char;mso-position-vertical:absolute;mso-position-vertical-relative:line;mso-left-percent:-10001;mso-top-percent:-10001;v-text-anchor:top" o:gfxdata="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" filled="f" stroked="f">
+                        <v:shape w14:anchorId="006AF68E" id="Text Box 26" o:spid="_x0000_s1028" type="#_x0000_t202" style="width:511.45pt;height:53.3pt;visibility:visible;mso-wrap-style:square;mso-left-percent:-10001;mso-top-percent:-10001;mso-position-horizontal:absolute;mso-position-horizontal-relative:char;mso-position-vertical:absolute;mso-position-vertical-relative:line;mso-left-percent:-10001;mso-top-percent:-10001;v-text-anchor:top" o:gfxdata="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" filled="f" stroked="f">
                           <v:textbox>
                             <w:txbxContent>
                               <w:p>
@@ -1016,8 +1016,6 @@
             <w:br w:type="page"/>
           </w:r>
         </w:p>
-        <w:bookmarkStart w:id="0" w:name="_GoBack" w:displacedByCustomXml="next"/>
-        <w:bookmarkEnd w:id="0" w:displacedByCustomXml="next"/>
       </w:sdtContent>
     </w:sdt>
     <w:tbl>
@@ -1058,7 +1056,6 @@
                 <w14:ligatures w14:val="none"/>
                 <w14:cntxtAlts w14:val="0"/>
               </w:rPr>
-              <w:lastRenderedPageBreak/>
               <mc:AlternateContent>
                 <mc:Choice Requires="wps">
                   <w:drawing>
@@ -1144,7 +1141,7 @@
                 </mc:Choice>
                 <mc:Fallback>
                   <w:pict>
-                    <v:shape w14:anchorId="748F7562" id="Text Box 10" o:spid="_x0000_s1029" type="#_x0000_t202" style="width:384.65pt;height:37.4pt;visibility:visible;mso-wrap-style:square;mso-left-percent:-10001;mso-top-percent:-10001;mso-position-horizontal:absolute;mso-position-horizontal-relative:char;mso-position-vertical:absolute;mso-position-vertical-relative:line;mso-left-percent:-10001;mso-top-percent:-10001;v-text-anchor:top" o:gfxdata="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" filled="f" stroked="f">
+                    <v:shape w14:anchorId="748F7562" id="Text Box 10" o:spid="_x0000_s1029" type="#_x0000_t202" style="width:384.65pt;height:37.4pt;visibility:visible;mso-wrap-style:square;mso-left-percent:-10001;mso-top-percent:-10001;mso-position-horizontal:absolute;mso-position-horizontal-relative:char;mso-position-vertical:absolute;mso-position-vertical-relative:line;mso-left-percent:-10001;mso-top-percent:-10001;v-text-anchor:top" o:gfxdata="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" filled="f" stroked="f">
                       <v:textbox>
                         <w:txbxContent>
                           <w:p>
@@ -1317,7 +1314,7 @@
                 </mc:Choice>
                 <mc:Fallback>
                   <w:pict>
-                    <v:shape w14:anchorId="48BF6604" id="Text Box 1" o:spid="_x0000_s1030" type="#_x0000_t202" style="width:165.5pt;height:66.65pt;visibility:visible;mso-wrap-style:square;mso-left-percent:-10001;mso-top-percent:-10001;mso-position-horizontal:absolute;mso-position-horizontal-relative:char;mso-position-vertical:absolute;mso-position-vertical-relative:line;mso-left-percent:-10001;mso-top-percent:-10001;v-text-anchor:top" o:gfxdata="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" filled="f" stroked="f">
+                    <v:shape w14:anchorId="48BF6604" id="Text Box 1" o:spid="_x0000_s1030" type="#_x0000_t202" style="width:165.5pt;height:66.65pt;visibility:visible;mso-wrap-style:square;mso-left-percent:-10001;mso-top-percent:-10001;mso-position-horizontal:absolute;mso-position-horizontal-relative:char;mso-position-vertical:absolute;mso-position-vertical-relative:line;mso-left-percent:-10001;mso-top-percent:-10001;v-text-anchor:top" o:gfxdata="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" filled="f" stroked="f">
                       <v:textbox>
                         <w:txbxContent>
                           <w:p>
@@ -1612,7 +1609,7 @@
                 </mc:Choice>
                 <mc:Fallback>
                   <w:pict>
-                    <v:shape w14:anchorId="72CD60FF" id="Text Box 8" o:spid="_x0000_s1031" type="#_x0000_t202" style="width:165.45pt;height:543.75pt;visibility:visible;mso-wrap-style:square;mso-left-percent:-10001;mso-top-percent:-10001;mso-position-horizontal:absolute;mso-position-horizontal-relative:char;mso-position-vertical:absolute;mso-position-vertical-relative:line;mso-left-percent:-10001;mso-top-percent:-10001;v-text-anchor:top" o:gfxdata="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" filled="f" stroked="f">
+                    <v:shape w14:anchorId="72CD60FF" id="Text Box 8" o:spid="_x0000_s1031" type="#_x0000_t202" style="width:165.45pt;height:543.75pt;visibility:visible;mso-wrap-style:square;mso-left-percent:-10001;mso-top-percent:-10001;mso-position-horizontal:absolute;mso-position-horizontal-relative:char;mso-position-vertical:absolute;mso-position-vertical-relative:line;mso-left-percent:-10001;mso-top-percent:-10001;v-text-anchor:top" o:gfxdata="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" filled="f" stroked="f">
                       <v:textbox>
                         <w:txbxContent>
                           <w:p>
@@ -1825,14 +1822,36 @@
                                     <w:rPr>
                                       <w:color w:val="auto"/>
                                     </w:rPr>
-                                    <w:t>Project Overview</w:t>
-                                  </w:r>
+                                    <w:t xml:space="preserve">Project </w:t>
+                                  </w:r>
+                                  <w:proofErr w:type="spellStart"/>
                                   <w:r>
                                     <w:rPr>
                                       <w:color w:val="auto"/>
                                     </w:rPr>
-                                    <w:t>PProject OVerview</w:t>
-                                  </w:r>
+                                    <w:t>Overview</w:t>
+                                  </w:r>
+                                  <w:r>
+                                    <w:rPr>
+                                      <w:color w:val="auto"/>
+                                    </w:rPr>
+                                    <w:t>PProject</w:t>
+                                  </w:r>
+                                  <w:proofErr w:type="spellEnd"/>
+                                  <w:r>
+                                    <w:rPr>
+                                      <w:color w:val="auto"/>
+                                    </w:rPr>
+                                    <w:t xml:space="preserve"> </w:t>
+                                  </w:r>
+                                  <w:proofErr w:type="spellStart"/>
+                                  <w:r>
+                                    <w:rPr>
+                                      <w:color w:val="auto"/>
+                                    </w:rPr>
+                                    <w:t>OVerview</w:t>
+                                  </w:r>
+                                  <w:proofErr w:type="spellEnd"/>
                                 </w:p>
                               </w:txbxContent>
                             </wps:txbx>
@@ -1850,7 +1869,7 @@
                 </mc:Choice>
                 <mc:Fallback>
                   <w:pict>
-                    <v:shape w14:anchorId="770C28F5" id="Text Box 11" o:spid="_x0000_s1032" type="#_x0000_t202" style="width:373.95pt;height:30.1pt;visibility:visible;mso-wrap-style:square;mso-left-percent:-10001;mso-top-percent:-10001;mso-position-horizontal:absolute;mso-position-horizontal-relative:char;mso-position-vertical:absolute;mso-position-vertical-relative:line;mso-left-percent:-10001;mso-top-percent:-10001;v-text-anchor:top" o:gfxdata="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" filled="f" stroked="f">
+                    <v:shape w14:anchorId="770C28F5" id="Text Box 11" o:spid="_x0000_s1032" type="#_x0000_t202" style="width:373.95pt;height:30.1pt;visibility:visible;mso-wrap-style:square;mso-left-percent:-10001;mso-top-percent:-10001;mso-position-horizontal:absolute;mso-position-horizontal-relative:char;mso-position-vertical:absolute;mso-position-vertical-relative:line;mso-left-percent:-10001;mso-top-percent:-10001;v-text-anchor:top" o:gfxdata="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" filled="f" stroked="f">
                       <v:textbox>
                         <w:txbxContent>
                           <w:p>
@@ -1864,14 +1883,36 @@
                               <w:rPr>
                                 <w:color w:val="auto"/>
                               </w:rPr>
-                              <w:t>Project Overview</w:t>
-                            </w:r>
+                              <w:t xml:space="preserve">Project </w:t>
+                            </w:r>
+                            <w:proofErr w:type="spellStart"/>
                             <w:r>
                               <w:rPr>
                                 <w:color w:val="auto"/>
                               </w:rPr>
-                              <w:t>PProject OVerview</w:t>
-                            </w:r>
+                              <w:t>Overview</w:t>
+                            </w:r>
+                            <w:r>
+                              <w:rPr>
+                                <w:color w:val="auto"/>
+                              </w:rPr>
+                              <w:t>PProject</w:t>
+                            </w:r>
+                            <w:proofErr w:type="spellEnd"/>
+                            <w:r>
+                              <w:rPr>
+                                <w:color w:val="auto"/>
+                              </w:rPr>
+                              <w:t xml:space="preserve"> </w:t>
+                            </w:r>
+                            <w:proofErr w:type="spellStart"/>
+                            <w:r>
+                              <w:rPr>
+                                <w:color w:val="auto"/>
+                              </w:rPr>
+                              <w:t>OVerview</w:t>
+                            </w:r>
+                            <w:proofErr w:type="spellEnd"/>
                           </w:p>
                         </w:txbxContent>
                       </v:textbox>
@@ -1927,6 +1968,7 @@
                 <w:bCs w:val="0"/>
               </w:rPr>
             </w:pPr>
+            <w:bookmarkStart w:id="0" w:name="_GoBack"/>
             <w:r>
               <w:rPr>
                 <w:noProof/>
@@ -1934,9 +1976,9 @@
               <mc:AlternateContent>
                 <mc:Choice Requires="wps">
                   <w:drawing>
-                    <wp:inline distT="0" distB="0" distL="0" distR="0" wp14:anchorId="257BDBEF" wp14:editId="4F303141">
-                      <wp:extent cx="4885349" cy="6619875"/>
-                      <wp:effectExtent l="0" t="0" r="0" b="9525"/>
+                    <wp:inline distT="0" distB="0" distL="0" distR="0" wp14:anchorId="257BDBEF" wp14:editId="6031A85E">
+                      <wp:extent cx="5097101" cy="8374455"/>
+                      <wp:effectExtent l="0" t="0" r="0" b="0"/>
                       <wp:docPr id="9" name="Text Box 9"/>
                       <wp:cNvGraphicFramePr/>
                       <a:graphic xmlns:a="http://schemas.openxmlformats.org/drawingml/2006/main">
@@ -1946,7 +1988,7 @@
                             <wps:spPr>
                               <a:xfrm>
                                 <a:off x="0" y="0"/>
-                                <a:ext cx="4885349" cy="6619875"/>
+                                <a:ext cx="5097101" cy="8374455"/>
                               </a:xfrm>
                               <a:prstGeom prst="rect">
                                 <a:avLst/>
@@ -1989,8 +2031,6 @@
                                 </w:p>
                                 <w:p>
                                   <w:pPr>
-                                    <w:spacing w:after="0"/>
-                                    <w:jc w:val="both"/>
                                     <w:rPr>
                                       <w:sz w:val="20"/>
                                     </w:rPr>
@@ -1999,7 +2039,67 @@
                                     <w:rPr>
                                       <w:sz w:val="20"/>
                                     </w:rPr>
-                                    <w:t xml:space="preserve">XYZ is a retail giant with operations in &lt;&gt; countries. It operates an </w:t>
+                                    <w:t xml:space="preserve">XYZ is a retail giant with operations </w:t>
+                                  </w:r>
+                                  <w:r>
+                                    <w:rPr>
+                                      <w:sz w:val="20"/>
+                                    </w:rPr>
+                                    <w:t xml:space="preserve">with 250+ stores </w:t>
+                                  </w:r>
+                                  <w:r>
+                                    <w:rPr>
+                                      <w:sz w:val="20"/>
+                                    </w:rPr>
+                                    <w:t xml:space="preserve">in </w:t>
+                                  </w:r>
+                                  <w:r>
+                                    <w:rPr>
+                                      <w:sz w:val="20"/>
+                                    </w:rPr>
+                                    <w:t>120 cities in India</w:t>
+                                  </w:r>
+                                  <w:r>
+                                    <w:rPr>
+                                      <w:sz w:val="20"/>
+                                    </w:rPr>
+                                    <w:t xml:space="preserve">. </w:t>
+                                  </w:r>
+                                  <w:r>
+                                    <w:rPr>
+                                      <w:sz w:val="20"/>
+                                    </w:rPr>
+                                    <w:t>It has presen</w:t>
+                                  </w:r>
+                                  <w:r>
+                                    <w:rPr>
+                                      <w:sz w:val="20"/>
+                                    </w:rPr>
+                                    <w:t>c</w:t>
+                                  </w:r>
+                                  <w:r>
+                                    <w:rPr>
+                                      <w:sz w:val="20"/>
+                                    </w:rPr>
+                                    <w:t xml:space="preserve">e in eCommerce space as well. It sells products across different </w:t>
+                                  </w:r>
+                                  <w:r>
+                                    <w:rPr>
+                                      <w:sz w:val="20"/>
+                                    </w:rPr>
+                                    <w:t xml:space="preserve">categories like </w:t>
+                                  </w:r>
+                                  <w:r>
+                                    <w:rPr>
+                                      <w:sz w:val="20"/>
+                                    </w:rPr>
+                                    <w:t>Electronics, Movies and music, Home and furniture, Home improvement, Clothing, Footwear, Jewellery, Toys, Health and beauty, Pet supplies, Sporting goods and fitness, Craft supplies, Party supplies, Grocery etc</w:t>
+                                  </w:r>
+                                  <w:r>
+                                    <w:rPr>
+                                      <w:sz w:val="20"/>
+                                    </w:rPr>
+                                    <w:t>.</w:t>
                                   </w:r>
                                 </w:p>
                                 <w:p>
@@ -2014,7 +2114,7 @@
                                     <w:rPr>
                                       <w:sz w:val="20"/>
                                     </w:rPr>
-                                    <w:t xml:space="preserve">e-commerce portal in the Indian market with daily turnover of $ million. XYZ is looking for cross-sell / up-sell opportunities to existing and potential new customers and would like recommendations on </w:t>
+                                    <w:t xml:space="preserve">XYZ is looking for cross-sell / up-sell opportunities to existing and potential new customers and would like recommendations on </w:t>
                                   </w:r>
                                   <w:r>
                                     <w:rPr>
@@ -2306,6 +2406,49 @@
                                     <w:rPr>
                                       <w:sz w:val="24"/>
                                     </w:rPr>
+                                    <w:t>Data</w:t>
+                                  </w:r>
+                                </w:p>
+                                <w:p>
+                                  <w:r>
+                                    <w:rPr>
+                                      <w:sz w:val="20"/>
+                                    </w:rPr>
+                                    <w:t xml:space="preserve">The data related to 7 stores in Amritsar, Hubli, Indore, Jamshedpur, </w:t>
+                                  </w:r>
+                                  <w:proofErr w:type="spellStart"/>
+                                  <w:r>
+                                    <w:rPr>
+                                      <w:sz w:val="20"/>
+                                    </w:rPr>
+                                    <w:t>Luthiana</w:t>
+                                  </w:r>
+                                  <w:proofErr w:type="spellEnd"/>
+                                  <w:r>
+                                    <w:rPr>
+                                      <w:sz w:val="20"/>
+                                    </w:rPr>
+                                    <w:t xml:space="preserve"> and Madurai.</w:t>
+                                  </w:r>
+                                  <w:r>
+                                    <w:rPr>
+                                      <w:sz w:val="20"/>
+                                    </w:rPr>
+                                    <w:t xml:space="preserve"> 8million rows of product data and 100’s of 1000’s of transactions data is already available. </w:t>
+                                  </w:r>
+                                </w:p>
+                                <w:p>
+                                  <w:pPr>
+                                    <w:pStyle w:val="Heading2"/>
+                                    <w:spacing w:before="0"/>
+                                    <w:rPr>
+                                      <w:sz w:val="24"/>
+                                    </w:rPr>
+                                  </w:pPr>
+                                  <w:r>
+                                    <w:rPr>
+                                      <w:sz w:val="24"/>
+                                    </w:rPr>
                                     <w:t>Scope</w:t>
                                   </w:r>
                                 </w:p>
@@ -2327,6 +2470,12 @@
                                       <w:sz w:val="20"/>
                                     </w:rPr>
                                     <w:t xml:space="preserve"> based on the datasets provided and any other publicly available and relevant data which the project team finds useful for this purpose.</w:t>
+                                  </w:r>
+                                  <w:r>
+                                    <w:rPr>
+                                      <w:sz w:val="20"/>
+                                    </w:rPr>
+                                    <w:t xml:space="preserve"> </w:t>
                                   </w:r>
                                 </w:p>
                               </w:txbxContent>
@@ -2345,7 +2494,7 @@
                 </mc:Choice>
                 <mc:Fallback>
                   <w:pict>
-                    <v:shape w14:anchorId="257BDBEF" id="Text Box 9" o:spid="_x0000_s1033" type="#_x0000_t202" style="width:384.65pt;height:521.25pt;visibility:visible;mso-wrap-style:square;mso-left-percent:-10001;mso-top-percent:-10001;mso-position-horizontal:absolute;mso-position-horizontal-relative:char;mso-position-vertical:absolute;mso-position-vertical-relative:line;mso-left-percent:-10001;mso-top-percent:-10001;v-text-anchor:top" o:gfxdata="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" filled="f" stroked="f">
+                    <v:shape w14:anchorId="257BDBEF" id="Text Box 9" o:spid="_x0000_s1033" type="#_x0000_t202" style="width:401.35pt;height:659.4pt;visibility:visible;mso-wrap-style:square;mso-left-percent:-10001;mso-top-percent:-10001;mso-position-horizontal:absolute;mso-position-horizontal-relative:char;mso-position-vertical:absolute;mso-position-vertical-relative:line;mso-left-percent:-10001;mso-top-percent:-10001;v-text-anchor:top" o:gfxdata="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" filled="f" stroked="f">
                       <v:textbox>
                         <w:txbxContent>
                           <w:p>
@@ -2365,8 +2514,6 @@
                           </w:p>
                           <w:p>
                             <w:pPr>
-                              <w:spacing w:after="0"/>
-                              <w:jc w:val="both"/>
                               <w:rPr>
                                 <w:sz w:val="20"/>
                               </w:rPr>
@@ -2375,7 +2522,67 @@
                               <w:rPr>
                                 <w:sz w:val="20"/>
                               </w:rPr>
-                              <w:t xml:space="preserve">XYZ is a retail giant with operations in &lt;&gt; countries. It operates an </w:t>
+                              <w:t xml:space="preserve">XYZ is a retail giant with operations </w:t>
+                            </w:r>
+                            <w:r>
+                              <w:rPr>
+                                <w:sz w:val="20"/>
+                              </w:rPr>
+                              <w:t xml:space="preserve">with 250+ stores </w:t>
+                            </w:r>
+                            <w:r>
+                              <w:rPr>
+                                <w:sz w:val="20"/>
+                              </w:rPr>
+                              <w:t xml:space="preserve">in </w:t>
+                            </w:r>
+                            <w:r>
+                              <w:rPr>
+                                <w:sz w:val="20"/>
+                              </w:rPr>
+                              <w:t>120 cities in India</w:t>
+                            </w:r>
+                            <w:r>
+                              <w:rPr>
+                                <w:sz w:val="20"/>
+                              </w:rPr>
+                              <w:t xml:space="preserve">. </w:t>
+                            </w:r>
+                            <w:r>
+                              <w:rPr>
+                                <w:sz w:val="20"/>
+                              </w:rPr>
+                              <w:t>It has presen</w:t>
+                            </w:r>
+                            <w:r>
+                              <w:rPr>
+                                <w:sz w:val="20"/>
+                              </w:rPr>
+                              <w:t>c</w:t>
+                            </w:r>
+                            <w:r>
+                              <w:rPr>
+                                <w:sz w:val="20"/>
+                              </w:rPr>
+                              <w:t xml:space="preserve">e in eCommerce space as well. It sells products across different </w:t>
+                            </w:r>
+                            <w:r>
+                              <w:rPr>
+                                <w:sz w:val="20"/>
+                              </w:rPr>
+                              <w:t xml:space="preserve">categories like </w:t>
+                            </w:r>
+                            <w:r>
+                              <w:rPr>
+                                <w:sz w:val="20"/>
+                              </w:rPr>
+                              <w:t>Electronics, Movies and music, Home and furniture, Home improvement, Clothing, Footwear, Jewellery, Toys, Health and beauty, Pet supplies, Sporting goods and fitness, Craft supplies, Party supplies, Grocery etc</w:t>
+                            </w:r>
+                            <w:r>
+                              <w:rPr>
+                                <w:sz w:val="20"/>
+                              </w:rPr>
+                              <w:t>.</w:t>
                             </w:r>
                           </w:p>
                           <w:p>
@@ -2390,7 +2597,7 @@
                               <w:rPr>
                                 <w:sz w:val="20"/>
                               </w:rPr>
-                              <w:t xml:space="preserve">e-commerce portal in the Indian market with daily turnover of $ million. XYZ is looking for cross-sell / up-sell opportunities to existing and potential new customers and would like recommendations on </w:t>
+                              <w:t xml:space="preserve">XYZ is looking for cross-sell / up-sell opportunities to existing and potential new customers and would like recommendations on </w:t>
                             </w:r>
                             <w:r>
                               <w:rPr>
@@ -2682,6 +2889,49 @@
                               <w:rPr>
                                 <w:sz w:val="24"/>
                               </w:rPr>
+                              <w:t>Data</w:t>
+                            </w:r>
+                          </w:p>
+                          <w:p>
+                            <w:r>
+                              <w:rPr>
+                                <w:sz w:val="20"/>
+                              </w:rPr>
+                              <w:t xml:space="preserve">The data related to 7 stores in Amritsar, Hubli, Indore, Jamshedpur, </w:t>
+                            </w:r>
+                            <w:proofErr w:type="spellStart"/>
+                            <w:r>
+                              <w:rPr>
+                                <w:sz w:val="20"/>
+                              </w:rPr>
+                              <w:t>Luthiana</w:t>
+                            </w:r>
+                            <w:proofErr w:type="spellEnd"/>
+                            <w:r>
+                              <w:rPr>
+                                <w:sz w:val="20"/>
+                              </w:rPr>
+                              <w:t xml:space="preserve"> and Madurai.</w:t>
+                            </w:r>
+                            <w:r>
+                              <w:rPr>
+                                <w:sz w:val="20"/>
+                              </w:rPr>
+                              <w:t xml:space="preserve"> 8million rows of product data and 100’s of 1000’s of transactions data is already available. </w:t>
+                            </w:r>
+                          </w:p>
+                          <w:p>
+                            <w:pPr>
+                              <w:pStyle w:val="Heading2"/>
+                              <w:spacing w:before="0"/>
+                              <w:rPr>
+                                <w:sz w:val="24"/>
+                              </w:rPr>
+                            </w:pPr>
+                            <w:r>
+                              <w:rPr>
+                                <w:sz w:val="24"/>
+                              </w:rPr>
                               <w:t>Scope</w:t>
                             </w:r>
                           </w:p>
@@ -2703,6 +2953,12 @@
                                 <w:sz w:val="20"/>
                               </w:rPr>
                               <w:t xml:space="preserve"> based on the datasets provided and any other publicly available and relevant data which the project team finds useful for this purpose.</w:t>
+                            </w:r>
+                            <w:r>
+                              <w:rPr>
+                                <w:sz w:val="20"/>
+                              </w:rPr>
+                              <w:t xml:space="preserve"> </w:t>
                             </w:r>
                           </w:p>
                         </w:txbxContent>
@@ -2713,6 +2969,7 @@
                 </mc:Fallback>
               </mc:AlternateContent>
             </w:r>
+            <w:bookmarkEnd w:id="0"/>
           </w:p>
           <w:p/>
         </w:tc>
@@ -2764,7 +3021,7 @@
 </file>
 
 <file path=word/endnotes.xml><?xml version="1.0" encoding="utf-8"?>
-<w:endnotes xmlns:wpc="http://schemas.microsoft.com/office/word/2010/wordprocessingCanvas" xmlns:cx="http://schemas.microsoft.com/office/drawing/2014/chartex" xmlns:cx1="http://schemas.microsoft.com/office/drawing/2015/9/8/chartex" xmlns:cx2="http://schemas.microsoft.com/office/drawing/2015/10/21/chartex" xmlns:cx3="http://schemas.microsoft.com/office/drawing/2016/5/9/chartex" xmlns:cx4="http://schemas.microsoft.com/office/drawing/2016/5/10/chartex" xmlns:cx5="http://schemas.microsoft.com/office/drawing/2016/5/11/chartex" xmlns:mc="http://schemas.openxmlformats.org/markup-compatibility/2006" xmlns:o="urn:schemas-microsoft-com:office:office" xmlns:r="http://schemas.openxmlformats.org/officeDocument/2006/relationships" xmlns:m="http://schemas.openxmlformats.org/officeDocument/2006/math" xmlns:v="urn:schemas-microsoft-com:vml" xmlns:wp14="http://schemas.microsoft.com/office/word/2010/wordprocessingDrawing" xmlns:wp="http://schemas.openxmlformats.org/drawingml/2006/wordprocessingDrawing" xmlns:w10="urn:schemas-microsoft-com:office:word" xmlns:w="http://schemas.openxmlformats.org/wordprocessingml/2006/main" xmlns:w14="http://schemas.microsoft.com/office/word/2010/wordml" xmlns:w15="http://schemas.microsoft.com/office/word/2012/wordml" xmlns:w16se="http://schemas.microsoft.com/office/word/2015/wordml/symex" xmlns:wpg="http://schemas.microsoft.com/office/word/2010/wordprocessingGroup" xmlns:wpi="http://schemas.microsoft.com/office/word/2010/wordprocessingInk" xmlns:wne="http://schemas.microsoft.com/office/word/2006/wordml" xmlns:wps="http://schemas.microsoft.com/office/word/2010/wordprocessingShape" mc:Ignorable="w14 w15 w16se wp14">
+<w:endnotes xmlns:wpc="http://schemas.microsoft.com/office/word/2010/wordprocessingCanvas" xmlns:cx="http://schemas.microsoft.com/office/drawing/2014/chartex" xmlns:cx1="http://schemas.microsoft.com/office/drawing/2015/9/8/chartex" xmlns:cx2="http://schemas.microsoft.com/office/drawing/2015/10/21/chartex" xmlns:cx3="http://schemas.microsoft.com/office/drawing/2016/5/9/chartex" xmlns:cx4="http://schemas.microsoft.com/office/drawing/2016/5/10/chartex" xmlns:cx5="http://schemas.microsoft.com/office/drawing/2016/5/11/chartex" xmlns:cx6="http://schemas.microsoft.com/office/drawing/2016/5/12/chartex" xmlns:cx7="http://schemas.microsoft.com/office/drawing/2016/5/13/chartex" xmlns:cx8="http://schemas.microsoft.com/office/drawing/2016/5/14/chartex" xmlns:mc="http://schemas.openxmlformats.org/markup-compatibility/2006" xmlns:aink="http://schemas.microsoft.com/office/drawing/2016/ink" xmlns:am3d="http://schemas.microsoft.com/office/drawing/2017/model3d" xmlns:o="urn:schemas-microsoft-com:office:office" xmlns:r="http://schemas.openxmlformats.org/officeDocument/2006/relationships" xmlns:m="http://schemas.openxmlformats.org/officeDocument/2006/math" xmlns:v="urn:schemas-microsoft-com:vml" xmlns:wp14="http://schemas.microsoft.com/office/word/2010/wordprocessingDrawing" xmlns:wp="http://schemas.openxmlformats.org/drawingml/2006/wordprocessingDrawing" xmlns:w10="urn:schemas-microsoft-com:office:word" xmlns:w="http://schemas.openxmlformats.org/wordprocessingml/2006/main" xmlns:w14="http://schemas.microsoft.com/office/word/2010/wordml" xmlns:w15="http://schemas.microsoft.com/office/word/2012/wordml" xmlns:w16cid="http://schemas.microsoft.com/office/word/2016/wordml/cid" xmlns:w16se="http://schemas.microsoft.com/office/word/2015/wordml/symex" xmlns:wpg="http://schemas.microsoft.com/office/word/2010/wordprocessingGroup" xmlns:wpi="http://schemas.microsoft.com/office/word/2010/wordprocessingInk" xmlns:wne="http://schemas.microsoft.com/office/word/2006/wordml" xmlns:wps="http://schemas.microsoft.com/office/word/2010/wordprocessingShape" mc:Ignorable="w14 w15 w16se w16cid wp14">
   <w:endnote w:type="separator" w:id="-1">
     <w:p>
       <w:pPr>
@@ -2789,7 +3046,7 @@
 </file>
 
 <file path=word/footer1.xml><?xml version="1.0" encoding="utf-8"?>
-<w:ftr xmlns:wpc="http://schemas.microsoft.com/office/word/2010/wordprocessingCanvas" xmlns:cx="http://schemas.microsoft.com/office/drawing/2014/chartex" xmlns:cx1="http://schemas.microsoft.com/office/drawing/2015/9/8/chartex" xmlns:cx2="http://schemas.microsoft.com/office/drawing/2015/10/21/chartex" xmlns:cx3="http://schemas.microsoft.com/office/drawing/2016/5/9/chartex" xmlns:cx4="http://schemas.microsoft.com/office/drawing/2016/5/10/chartex" xmlns:cx5="http://schemas.microsoft.com/office/drawing/2016/5/11/chartex" xmlns:mc="http://schemas.openxmlformats.org/markup-compatibility/2006" xmlns:o="urn:schemas-microsoft-com:office:office" xmlns:r="http://schemas.openxmlformats.org/officeDocument/2006/relationships" xmlns:m="http://schemas.openxmlformats.org/officeDocument/2006/math" xmlns:v="urn:schemas-microsoft-com:vml" xmlns:wp14="http://schemas.microsoft.com/office/word/2010/wordprocessingDrawing" xmlns:wp="http://schemas.openxmlformats.org/drawingml/2006/wordprocessingDrawing" xmlns:w10="urn:schemas-microsoft-com:office:word" xmlns:w="http://schemas.openxmlformats.org/wordprocessingml/2006/main" xmlns:w14="http://schemas.microsoft.com/office/word/2010/wordml" xmlns:w15="http://schemas.microsoft.com/office/word/2012/wordml" xmlns:w16se="http://schemas.microsoft.com/office/word/2015/wordml/symex" xmlns:wpg="http://schemas.microsoft.com/office/word/2010/wordprocessingGroup" xmlns:wpi="http://schemas.microsoft.com/office/word/2010/wordprocessingInk" xmlns:wne="http://schemas.microsoft.com/office/word/2006/wordml" xmlns:wps="http://schemas.microsoft.com/office/word/2010/wordprocessingShape" mc:Ignorable="w14 w15 w16se wp14">
+<w:ftr xmlns:wpc="http://schemas.microsoft.com/office/word/2010/wordprocessingCanvas" xmlns:cx="http://schemas.microsoft.com/office/drawing/2014/chartex" xmlns:cx1="http://schemas.microsoft.com/office/drawing/2015/9/8/chartex" xmlns:cx2="http://schemas.microsoft.com/office/drawing/2015/10/21/chartex" xmlns:cx3="http://schemas.microsoft.com/office/drawing/2016/5/9/chartex" xmlns:cx4="http://schemas.microsoft.com/office/drawing/2016/5/10/chartex" xmlns:cx5="http://schemas.microsoft.com/office/drawing/2016/5/11/chartex" xmlns:cx6="http://schemas.microsoft.com/office/drawing/2016/5/12/chartex" xmlns:cx7="http://schemas.microsoft.com/office/drawing/2016/5/13/chartex" xmlns:cx8="http://schemas.microsoft.com/office/drawing/2016/5/14/chartex" xmlns:mc="http://schemas.openxmlformats.org/markup-compatibility/2006" xmlns:aink="http://schemas.microsoft.com/office/drawing/2016/ink" xmlns:am3d="http://schemas.microsoft.com/office/drawing/2017/model3d" xmlns:o="urn:schemas-microsoft-com:office:office" xmlns:r="http://schemas.openxmlformats.org/officeDocument/2006/relationships" xmlns:m="http://schemas.openxmlformats.org/officeDocument/2006/math" xmlns:v="urn:schemas-microsoft-com:vml" xmlns:wp14="http://schemas.microsoft.com/office/word/2010/wordprocessingDrawing" xmlns:wp="http://schemas.openxmlformats.org/drawingml/2006/wordprocessingDrawing" xmlns:w10="urn:schemas-microsoft-com:office:word" xmlns:w="http://schemas.openxmlformats.org/wordprocessingml/2006/main" xmlns:w14="http://schemas.microsoft.com/office/word/2010/wordml" xmlns:w15="http://schemas.microsoft.com/office/word/2012/wordml" xmlns:w16cid="http://schemas.microsoft.com/office/word/2016/wordml/cid" xmlns:w16se="http://schemas.microsoft.com/office/word/2015/wordml/symex" xmlns:wpg="http://schemas.microsoft.com/office/word/2010/wordprocessingGroup" xmlns:wpi="http://schemas.microsoft.com/office/word/2010/wordprocessingInk" xmlns:wne="http://schemas.microsoft.com/office/word/2006/wordml" xmlns:wps="http://schemas.microsoft.com/office/word/2010/wordprocessingShape" mc:Ignorable="w14 w15 w16se w16cid wp14">
   <w:p>
     <w:pPr>
       <w:jc w:val="right"/>
@@ -2835,7 +3092,7 @@
 </file>
 
 <file path=word/footer2.xml><?xml version="1.0" encoding="utf-8"?>
-<w:ftr xmlns:wpc="http://schemas.microsoft.com/office/word/2010/wordprocessingCanvas" xmlns:cx="http://schemas.microsoft.com/office/drawing/2014/chartex" xmlns:cx1="http://schemas.microsoft.com/office/drawing/2015/9/8/chartex" xmlns:cx2="http://schemas.microsoft.com/office/drawing/2015/10/21/chartex" xmlns:cx3="http://schemas.microsoft.com/office/drawing/2016/5/9/chartex" xmlns:cx4="http://schemas.microsoft.com/office/drawing/2016/5/10/chartex" xmlns:cx5="http://schemas.microsoft.com/office/drawing/2016/5/11/chartex" xmlns:mc="http://schemas.openxmlformats.org/markup-compatibility/2006" xmlns:o="urn:schemas-microsoft-com:office:office" xmlns:r="http://schemas.openxmlformats.org/officeDocument/2006/relationships" xmlns:m="http://schemas.openxmlformats.org/officeDocument/2006/math" xmlns:v="urn:schemas-microsoft-com:vml" xmlns:wp14="http://schemas.microsoft.com/office/word/2010/wordprocessingDrawing" xmlns:wp="http://schemas.openxmlformats.org/drawingml/2006/wordprocessingDrawing" xmlns:w10="urn:schemas-microsoft-com:office:word" xmlns:w="http://schemas.openxmlformats.org/wordprocessingml/2006/main" xmlns:w14="http://schemas.microsoft.com/office/word/2010/wordml" xmlns:w15="http://schemas.microsoft.com/office/word/2012/wordml" xmlns:w16se="http://schemas.microsoft.com/office/word/2015/wordml/symex" xmlns:wpg="http://schemas.microsoft.com/office/word/2010/wordprocessingGroup" xmlns:wpi="http://schemas.microsoft.com/office/word/2010/wordprocessingInk" xmlns:wne="http://schemas.microsoft.com/office/word/2006/wordml" xmlns:wps="http://schemas.microsoft.com/office/word/2010/wordprocessingShape" mc:Ignorable="w14 w15 w16se wp14">
+<w:ftr xmlns:wpc="http://schemas.microsoft.com/office/word/2010/wordprocessingCanvas" xmlns:cx="http://schemas.microsoft.com/office/drawing/2014/chartex" xmlns:cx1="http://schemas.microsoft.com/office/drawing/2015/9/8/chartex" xmlns:cx2="http://schemas.microsoft.com/office/drawing/2015/10/21/chartex" xmlns:cx3="http://schemas.microsoft.com/office/drawing/2016/5/9/chartex" xmlns:cx4="http://schemas.microsoft.com/office/drawing/2016/5/10/chartex" xmlns:cx5="http://schemas.microsoft.com/office/drawing/2016/5/11/chartex" xmlns:cx6="http://schemas.microsoft.com/office/drawing/2016/5/12/chartex" xmlns:cx7="http://schemas.microsoft.com/office/drawing/2016/5/13/chartex" xmlns:cx8="http://schemas.microsoft.com/office/drawing/2016/5/14/chartex" xmlns:mc="http://schemas.openxmlformats.org/markup-compatibility/2006" xmlns:aink="http://schemas.microsoft.com/office/drawing/2016/ink" xmlns:am3d="http://schemas.microsoft.com/office/drawing/2017/model3d" xmlns:o="urn:schemas-microsoft-com:office:office" xmlns:r="http://schemas.openxmlformats.org/officeDocument/2006/relationships" xmlns:m="http://schemas.openxmlformats.org/officeDocument/2006/math" xmlns:v="urn:schemas-microsoft-com:vml" xmlns:wp14="http://schemas.microsoft.com/office/word/2010/wordprocessingDrawing" xmlns:wp="http://schemas.openxmlformats.org/drawingml/2006/wordprocessingDrawing" xmlns:w10="urn:schemas-microsoft-com:office:word" xmlns:w="http://schemas.openxmlformats.org/wordprocessingml/2006/main" xmlns:w14="http://schemas.microsoft.com/office/word/2010/wordml" xmlns:w15="http://schemas.microsoft.com/office/word/2012/wordml" xmlns:w16cid="http://schemas.microsoft.com/office/word/2016/wordml/cid" xmlns:w16se="http://schemas.microsoft.com/office/word/2015/wordml/symex" xmlns:wpg="http://schemas.microsoft.com/office/word/2010/wordprocessingGroup" xmlns:wpi="http://schemas.microsoft.com/office/word/2010/wordprocessingInk" xmlns:wne="http://schemas.microsoft.com/office/word/2006/wordml" xmlns:wps="http://schemas.microsoft.com/office/word/2010/wordprocessingShape" mc:Ignorable="w14 w15 w16se w16cid wp14">
   <w:sdt>
     <w:sdtPr>
       <w:rPr>
@@ -2901,7 +3158,7 @@
 </file>
 
 <file path=word/footnotes.xml><?xml version="1.0" encoding="utf-8"?>
-<w:footnotes xmlns:wpc="http://schemas.microsoft.com/office/word/2010/wordprocessingCanvas" xmlns:cx="http://schemas.microsoft.com/office/drawing/2014/chartex" xmlns:cx1="http://schemas.microsoft.com/office/drawing/2015/9/8/chartex" xmlns:cx2="http://schemas.microsoft.com/office/drawing/2015/10/21/chartex" xmlns:cx3="http://schemas.microsoft.com/office/drawing/2016/5/9/chartex" xmlns:cx4="http://schemas.microsoft.com/office/drawing/2016/5/10/chartex" xmlns:cx5="http://schemas.microsoft.com/office/drawing/2016/5/11/chartex" xmlns:mc="http://schemas.openxmlformats.org/markup-compatibility/2006" xmlns:o="urn:schemas-microsoft-com:office:office" xmlns:r="http://schemas.openxmlformats.org/officeDocument/2006/relationships" xmlns:m="http://schemas.openxmlformats.org/officeDocument/2006/math" xmlns:v="urn:schemas-microsoft-com:vml" xmlns:wp14="http://schemas.microsoft.com/office/word/2010/wordprocessingDrawing" xmlns:wp="http://schemas.openxmlformats.org/drawingml/2006/wordprocessingDrawing" xmlns:w10="urn:schemas-microsoft-com:office:word" xmlns:w="http://schemas.openxmlformats.org/wordprocessingml/2006/main" xmlns:w14="http://schemas.microsoft.com/office/word/2010/wordml" xmlns:w15="http://schemas.microsoft.com/office/word/2012/wordml" xmlns:w16se="http://schemas.microsoft.com/office/word/2015/wordml/symex" xmlns:wpg="http://schemas.microsoft.com/office/word/2010/wordprocessingGroup" xmlns:wpi="http://schemas.microsoft.com/office/word/2010/wordprocessingInk" xmlns:wne="http://schemas.microsoft.com/office/word/2006/wordml" xmlns:wps="http://schemas.microsoft.com/office/word/2010/wordprocessingShape" mc:Ignorable="w14 w15 w16se wp14">
+<w:footnotes xmlns:wpc="http://schemas.microsoft.com/office/word/2010/wordprocessingCanvas" xmlns:cx="http://schemas.microsoft.com/office/drawing/2014/chartex" xmlns:cx1="http://schemas.microsoft.com/office/drawing/2015/9/8/chartex" xmlns:cx2="http://schemas.microsoft.com/office/drawing/2015/10/21/chartex" xmlns:cx3="http://schemas.microsoft.com/office/drawing/2016/5/9/chartex" xmlns:cx4="http://schemas.microsoft.com/office/drawing/2016/5/10/chartex" xmlns:cx5="http://schemas.microsoft.com/office/drawing/2016/5/11/chartex" xmlns:cx6="http://schemas.microsoft.com/office/drawing/2016/5/12/chartex" xmlns:cx7="http://schemas.microsoft.com/office/drawing/2016/5/13/chartex" xmlns:cx8="http://schemas.microsoft.com/office/drawing/2016/5/14/chartex" xmlns:mc="http://schemas.openxmlformats.org/markup-compatibility/2006" xmlns:aink="http://schemas.microsoft.com/office/drawing/2016/ink" xmlns:am3d="http://schemas.microsoft.com/office/drawing/2017/model3d" xmlns:o="urn:schemas-microsoft-com:office:office" xmlns:r="http://schemas.openxmlformats.org/officeDocument/2006/relationships" xmlns:m="http://schemas.openxmlformats.org/officeDocument/2006/math" xmlns:v="urn:schemas-microsoft-com:vml" xmlns:wp14="http://schemas.microsoft.com/office/word/2010/wordprocessingDrawing" xmlns:wp="http://schemas.openxmlformats.org/drawingml/2006/wordprocessingDrawing" xmlns:w10="urn:schemas-microsoft-com:office:word" xmlns:w="http://schemas.openxmlformats.org/wordprocessingml/2006/main" xmlns:w14="http://schemas.microsoft.com/office/word/2010/wordml" xmlns:w15="http://schemas.microsoft.com/office/word/2012/wordml" xmlns:w16cid="http://schemas.microsoft.com/office/word/2016/wordml/cid" xmlns:w16se="http://schemas.microsoft.com/office/word/2015/wordml/symex" xmlns:wpg="http://schemas.microsoft.com/office/word/2010/wordprocessingGroup" xmlns:wpi="http://schemas.microsoft.com/office/word/2010/wordprocessingInk" xmlns:wne="http://schemas.microsoft.com/office/word/2006/wordml" xmlns:wps="http://schemas.microsoft.com/office/word/2010/wordprocessingShape" mc:Ignorable="w14 w15 w16se w16cid wp14">
   <w:footnote w:type="separator" w:id="-1">
     <w:p>
       <w:pPr>
@@ -2926,7 +3183,7 @@
 </file>
 
 <file path=word/header1.xml><?xml version="1.0" encoding="utf-8"?>
-<w:hdr xmlns:wpc="http://schemas.microsoft.com/office/word/2010/wordprocessingCanvas" xmlns:cx="http://schemas.microsoft.com/office/drawing/2014/chartex" xmlns:cx1="http://schemas.microsoft.com/office/drawing/2015/9/8/chartex" xmlns:cx2="http://schemas.microsoft.com/office/drawing/2015/10/21/chartex" xmlns:cx3="http://schemas.microsoft.com/office/drawing/2016/5/9/chartex" xmlns:cx4="http://schemas.microsoft.com/office/drawing/2016/5/10/chartex" xmlns:cx5="http://schemas.microsoft.com/office/drawing/2016/5/11/chartex" xmlns:mc="http://schemas.openxmlformats.org/markup-compatibility/2006" xmlns:o="urn:schemas-microsoft-com:office:office" xmlns:r="http://schemas.openxmlformats.org/officeDocument/2006/relationships" xmlns:m="http://schemas.openxmlformats.org/officeDocument/2006/math" xmlns:v="urn:schemas-microsoft-com:vml" xmlns:wp14="http://schemas.microsoft.com/office/word/2010/wordprocessingDrawing" xmlns:wp="http://schemas.openxmlformats.org/drawingml/2006/wordprocessingDrawing" xmlns:w10="urn:schemas-microsoft-com:office:word" xmlns:w="http://schemas.openxmlformats.org/wordprocessingml/2006/main" xmlns:w14="http://schemas.microsoft.com/office/word/2010/wordml" xmlns:w15="http://schemas.microsoft.com/office/word/2012/wordml" xmlns:w16se="http://schemas.microsoft.com/office/word/2015/wordml/symex" xmlns:wpg="http://schemas.microsoft.com/office/word/2010/wordprocessingGroup" xmlns:wpi="http://schemas.microsoft.com/office/word/2010/wordprocessingInk" xmlns:wne="http://schemas.microsoft.com/office/word/2006/wordml" xmlns:wps="http://schemas.microsoft.com/office/word/2010/wordprocessingShape" mc:Ignorable="w14 w15 w16se wp14">
+<w:hdr xmlns:wpc="http://schemas.microsoft.com/office/word/2010/wordprocessingCanvas" xmlns:cx="http://schemas.microsoft.com/office/drawing/2014/chartex" xmlns:cx1="http://schemas.microsoft.com/office/drawing/2015/9/8/chartex" xmlns:cx2="http://schemas.microsoft.com/office/drawing/2015/10/21/chartex" xmlns:cx3="http://schemas.microsoft.com/office/drawing/2016/5/9/chartex" xmlns:cx4="http://schemas.microsoft.com/office/drawing/2016/5/10/chartex" xmlns:cx5="http://schemas.microsoft.com/office/drawing/2016/5/11/chartex" xmlns:cx6="http://schemas.microsoft.com/office/drawing/2016/5/12/chartex" xmlns:cx7="http://schemas.microsoft.com/office/drawing/2016/5/13/chartex" xmlns:cx8="http://schemas.microsoft.com/office/drawing/2016/5/14/chartex" xmlns:mc="http://schemas.openxmlformats.org/markup-compatibility/2006" xmlns:aink="http://schemas.microsoft.com/office/drawing/2016/ink" xmlns:am3d="http://schemas.microsoft.com/office/drawing/2017/model3d" xmlns:o="urn:schemas-microsoft-com:office:office" xmlns:r="http://schemas.openxmlformats.org/officeDocument/2006/relationships" xmlns:m="http://schemas.openxmlformats.org/officeDocument/2006/math" xmlns:v="urn:schemas-microsoft-com:vml" xmlns:wp14="http://schemas.microsoft.com/office/word/2010/wordprocessingDrawing" xmlns:wp="http://schemas.openxmlformats.org/drawingml/2006/wordprocessingDrawing" xmlns:w10="urn:schemas-microsoft-com:office:word" xmlns:w="http://schemas.openxmlformats.org/wordprocessingml/2006/main" xmlns:w14="http://schemas.microsoft.com/office/word/2010/wordml" xmlns:w15="http://schemas.microsoft.com/office/word/2012/wordml" xmlns:w16cid="http://schemas.microsoft.com/office/word/2016/wordml/cid" xmlns:w16se="http://schemas.microsoft.com/office/word/2015/wordml/symex" xmlns:wpg="http://schemas.microsoft.com/office/word/2010/wordprocessingGroup" xmlns:wpi="http://schemas.microsoft.com/office/word/2010/wordprocessingInk" xmlns:wne="http://schemas.microsoft.com/office/word/2006/wordml" xmlns:wps="http://schemas.microsoft.com/office/word/2010/wordprocessingShape" mc:Ignorable="w14 w15 w16se w16cid wp14">
   <w:sdt>
     <w:sdtPr>
       <w:rPr>
@@ -2998,7 +3255,7 @@
 </file>
 
 <file path=word/styles.xml><?xml version="1.0" encoding="utf-8"?>
-<w:styles xmlns:mc="http://schemas.openxmlformats.org/markup-compatibility/2006" xmlns:r="http://schemas.openxmlformats.org/officeDocument/2006/relationships" xmlns:w="http://schemas.openxmlformats.org/wordprocessingml/2006/main" xmlns:w14="http://schemas.microsoft.com/office/word/2010/wordml" xmlns:w15="http://schemas.microsoft.com/office/word/2012/wordml" xmlns:w16se="http://schemas.microsoft.com/office/word/2015/wordml/symex" mc:Ignorable="w14 w15 w16se">
+<w:styles xmlns:mc="http://schemas.openxmlformats.org/markup-compatibility/2006" xmlns:r="http://schemas.openxmlformats.org/officeDocument/2006/relationships" xmlns:w="http://schemas.openxmlformats.org/wordprocessingml/2006/main" xmlns:w14="http://schemas.microsoft.com/office/word/2010/wordml" xmlns:w15="http://schemas.microsoft.com/office/word/2012/wordml" xmlns:w16cid="http://schemas.microsoft.com/office/word/2016/wordml/cid" xmlns:w16se="http://schemas.microsoft.com/office/word/2015/wordml/symex" mc:Ignorable="w14 w15 w16se w16cid">
   <w:docDefaults>
     <w:rPrDefault>
       <w:rPr>
@@ -3014,7 +3271,7 @@
       </w:pPr>
     </w:pPrDefault>
   </w:docDefaults>
-  <w:latentStyles w:defLockedState="0" w:defUIPriority="99" w:defSemiHidden="0" w:defUnhideWhenUsed="0" w:defQFormat="0" w:count="374">
+  <w:latentStyles w:defLockedState="0" w:defUIPriority="99" w:defSemiHidden="0" w:defUnhideWhenUsed="0" w:defQFormat="0" w:count="375">
     <w:lsdException w:name="Normal" w:uiPriority="0" w:qFormat="1"/>
     <w:lsdException w:name="heading 1" w:uiPriority="9" w:qFormat="1"/>
     <w:lsdException w:name="heading 2" w:semiHidden="1" w:uiPriority="9" w:unhideWhenUsed="1" w:qFormat="1"/>
@@ -3120,7 +3377,6 @@
     <w:lsdException w:name="HTML Sample" w:semiHidden="1" w:unhideWhenUsed="1"/>
     <w:lsdException w:name="HTML Typewriter" w:semiHidden="1" w:unhideWhenUsed="1"/>
     <w:lsdException w:name="HTML Variable" w:semiHidden="1" w:unhideWhenUsed="1"/>
-    <w:lsdException w:name="Normal Table" w:semiHidden="1" w:unhideWhenUsed="1"/>
     <w:lsdException w:name="annotation subject" w:semiHidden="1" w:unhideWhenUsed="1"/>
     <w:lsdException w:name="No List" w:semiHidden="1" w:unhideWhenUsed="1"/>
     <w:lsdException w:name="Outline List 1" w:semiHidden="1" w:unhideWhenUsed="1"/>
@@ -3167,10 +3423,8 @@
     <w:lsdException w:name="Table Subtle 2" w:semiHidden="1" w:unhideWhenUsed="1"/>
     <w:lsdException w:name="Table Web 1" w:semiHidden="1" w:unhideWhenUsed="1"/>
     <w:lsdException w:name="Table Web 2" w:semiHidden="1" w:unhideWhenUsed="1"/>
-    <w:lsdException w:name="Table Web 3" w:semiHidden="1" w:unhideWhenUsed="1"/>
     <w:lsdException w:name="Balloon Text" w:semiHidden="1" w:unhideWhenUsed="1"/>
     <w:lsdException w:name="Table Grid" w:uiPriority="59"/>
-    <w:lsdException w:name="Table Theme" w:semiHidden="1" w:unhideWhenUsed="1"/>
     <w:lsdException w:name="Placeholder Text" w:semiHidden="1"/>
     <w:lsdException w:name="No Spacing" w:uiPriority="1" w:qFormat="1"/>
     <w:lsdException w:name="Light Shading" w:uiPriority="60"/>
@@ -3389,6 +3643,7 @@
     <w:lsdException w:name="Mention" w:semiHidden="1" w:unhideWhenUsed="1"/>
     <w:lsdException w:name="Smart Hyperlink" w:semiHidden="1" w:unhideWhenUsed="1"/>
     <w:lsdException w:name="Hashtag" w:semiHidden="1" w:unhideWhenUsed="1"/>
+    <w:lsdException w:name="Unresolved Mention" w:semiHidden="1" w:unhideWhenUsed="1"/>
   </w:latentStyles>
   <w:style w:type="paragraph" w:default="1" w:styleId="Normal">
     <w:name w:val="Normal"/>
@@ -4246,6 +4501,19 @@
       <w:szCs w:val="56"/>
       <w14:ligatures w14:val="standardContextual"/>
       <w14:cntxtAlts/>
+    </w:rPr>
+  </w:style>
+  <w:style w:type="character" w:styleId="HTMLTypewriter">
+    <w:name w:val="HTML Typewriter"/>
+    <w:basedOn w:val="DefaultParagraphFont"/>
+    <w:uiPriority w:val="99"/>
+    <w:semiHidden/>
+    <w:unhideWhenUsed/>
+    <w:rsid w:val="00185478"/>
+    <w:rPr>
+      <w:rFonts w:ascii="Courier New" w:eastAsia="Times New Roman" w:hAnsi="Courier New" w:cs="Courier New"/>
+      <w:sz w:val="20"/>
+      <w:szCs w:val="20"/>
     </w:rPr>
   </w:style>
 </w:styles>

</xml_diff>